<commit_message>
weekly report is added
</commit_message>
<xml_diff>
--- a/Weekly Reports/Weekly Report_18.12.18.docx
+++ b/Weekly Reports/Weekly Report_18.12.18.docx
@@ -274,10 +274,12 @@
               <w:spacing w:after="160" w:line="259" w:lineRule="auto"/>
             </w:pPr>
             <w:r>
-              <w:t>After that, we tried to use measured data for shape detection, but our measured data needs to be cleaned in some aspect, thus our algorithm is not working well yet for real data. We will try to improve our algorithm erroneous data.</w:t>
+              <w:t>After that, we tried to use measured data for shape detection, but our measured data need</w:t>
+            </w:r>
+            <w:r>
+              <w:t>s to be cleaned in some aspect. For that, we made a modification in our algorithm. The explanation of the modification and the results with measured data is in the section of “shape finder algorithm for measured data”.</w:t>
             </w:r>
           </w:p>
-          <w:p/>
         </w:tc>
       </w:tr>
       <w:tr>
@@ -630,7 +632,7 @@
     </w:p>
     <w:p>
       <w:pPr>
-        <w:pStyle w:val="Caption"/>
+        <w:pStyle w:val="ResimYazs"/>
         <w:ind w:firstLine="720"/>
       </w:pPr>
       <w:r>
@@ -864,7 +866,7 @@
     </w:p>
     <w:p>
       <w:pPr>
-        <w:pStyle w:val="Caption"/>
+        <w:pStyle w:val="ResimYazs"/>
         <w:ind w:left="720" w:firstLine="720"/>
       </w:pPr>
       <w:r>
@@ -1113,7 +1115,7 @@
     </w:p>
     <w:p>
       <w:pPr>
-        <w:pStyle w:val="Caption"/>
+        <w:pStyle w:val="ResimYazs"/>
         <w:jc w:val="center"/>
         <w:rPr>
           <w:color w:val="auto"/>
@@ -1311,7 +1313,7 @@
     </w:p>
     <w:p>
       <w:pPr>
-        <w:pStyle w:val="Caption"/>
+        <w:pStyle w:val="ResimYazs"/>
       </w:pPr>
       <w:r>
         <w:t xml:space="preserve">Figure </w:t>
@@ -1390,13 +1392,7 @@
         <w:rPr>
           <w:noProof/>
         </w:rPr>
-        <w:instrText xml:space="preserve"> S</w:instrText>
-      </w:r>
-      <w:r>
-        <w:rPr>
-          <w:noProof/>
-        </w:rPr>
-        <w:instrText xml:space="preserve">EQ Figure \* ARABIC </w:instrText>
+        <w:instrText xml:space="preserve"> SEQ Figure \* ARABIC </w:instrText>
       </w:r>
       <w:r>
         <w:rPr>
@@ -1573,7 +1569,7 @@
     </w:p>
     <w:p>
       <w:pPr>
-        <w:pStyle w:val="Caption"/>
+        <w:pStyle w:val="ResimYazs"/>
         <w:ind w:firstLine="720"/>
       </w:pPr>
       <w:r>
@@ -1725,13 +1721,7 @@
         <w:t xml:space="preserve"> used to determine the boundaries</w:t>
       </w:r>
       <w:r>
-        <w:t xml:space="preserve"> and </w:t>
-      </w:r>
-      <w:r>
-        <w:t>edge</w:t>
-      </w:r>
-      <w:r>
-        <w:t>s</w:t>
+        <w:t xml:space="preserve"> and edges</w:t>
       </w:r>
       <w:r>
         <w:t xml:space="preserve"> of the objects </w:t>
@@ -1850,7 +1840,7 @@
     </w:p>
     <w:p>
       <w:pPr>
-        <w:pStyle w:val="Caption"/>
+        <w:pStyle w:val="ResimYazs"/>
       </w:pPr>
       <w:r>
         <w:t xml:space="preserve">Figure </w:t>
@@ -2076,7 +2066,7 @@
     </w:p>
     <w:p>
       <w:pPr>
-        <w:pStyle w:val="Caption"/>
+        <w:pStyle w:val="ResimYazs"/>
       </w:pPr>
       <w:r>
         <w:t xml:space="preserve">Figure </w:t>
@@ -2458,20 +2448,33 @@
     </w:p>
     <w:p>
       <w:pPr>
-        <w:pStyle w:val="Caption"/>
+        <w:pStyle w:val="ResimYazs"/>
         <w:jc w:val="center"/>
       </w:pPr>
       <w:r>
         <w:t xml:space="preserve">Figure </w:t>
       </w:r>
-      <w:fldSimple w:instr=" SEQ Figure \* ARABIC ">
-        <w:r>
-          <w:rPr>
-            <w:noProof/>
-          </w:rPr>
-          <w:t>14</w:t>
-        </w:r>
-      </w:fldSimple>
+      <w:r>
+        <w:fldChar w:fldCharType="begin"/>
+      </w:r>
+      <w:r>
+        <w:instrText xml:space="preserve"> SEQ Figure \* ARABIC </w:instrText>
+      </w:r>
+      <w:r>
+        <w:fldChar w:fldCharType="separate"/>
+      </w:r>
+      <w:r>
+        <w:rPr>
+          <w:noProof/>
+        </w:rPr>
+        <w:t>14</w:t>
+      </w:r>
+      <w:r>
+        <w:rPr>
+          <w:noProof/>
+        </w:rPr>
+        <w:fldChar w:fldCharType="end"/>
+      </w:r>
       <w:r>
         <w:t xml:space="preserve"> First Test Map</w:t>
       </w:r>
@@ -2600,7 +2603,7 @@
     </w:p>
     <w:p>
       <w:pPr>
-        <w:pStyle w:val="Caption"/>
+        <w:pStyle w:val="ResimYazs"/>
         <w:jc w:val="center"/>
       </w:pPr>
       <w:r>
@@ -2742,7 +2745,7 @@
     </w:p>
     <w:p>
       <w:pPr>
-        <w:pStyle w:val="Caption"/>
+        <w:pStyle w:val="ResimYazs"/>
         <w:jc w:val="center"/>
       </w:pPr>
       <w:r>
@@ -2766,7 +2769,6 @@
     </w:p>
     <w:p>
       <w:pPr>
-        <w:spacing w:after="200" w:line="240" w:lineRule="auto"/>
         <w:rPr>
           <w:b/>
         </w:rPr>
@@ -2776,80 +2778,354 @@
           <w:b/>
         </w:rPr>
         <w:lastRenderedPageBreak/>
-        <w:t>F</w:t>
-      </w:r>
-      <w:r>
-        <w:rPr>
-          <w:b/>
-        </w:rPr>
-        <w:t>or Mouse</w:t>
-      </w:r>
-      <w:r>
-        <w:rPr>
-          <w:b/>
-        </w:rPr>
-        <w:t xml:space="preserve"> Application</w:t>
-      </w:r>
-    </w:p>
-    <w:p>
-      <w:pPr>
-        <w:spacing w:after="200" w:line="240" w:lineRule="auto"/>
-      </w:pPr>
-      <w:r>
-        <w:t>We connected</w:t>
-      </w:r>
-      <w:r>
-        <w:t xml:space="preserve"> a trackball</w:t>
-      </w:r>
-      <w:r>
-        <w:t xml:space="preserve"> mouse to </w:t>
-      </w:r>
-      <w:r>
-        <w:t>A</w:t>
-      </w:r>
-      <w:r>
-        <w:t>rduino and to obtain a graph</w:t>
-      </w:r>
-      <w:r>
-        <w:t>, and</w:t>
-      </w:r>
-      <w:r>
-        <w:t xml:space="preserve"> we t</w:t>
-      </w:r>
-      <w:r>
-        <w:t>ook</w:t>
-      </w:r>
-      <w:r>
-        <w:t xml:space="preserve"> data on serial port by using </w:t>
-      </w:r>
-      <w:r>
-        <w:t>MATLAB</w:t>
-      </w:r>
-      <w:r>
-        <w:t xml:space="preserve">. Therefore, as seen figure </w:t>
-      </w:r>
-      <w:r>
-        <w:t>1</w:t>
-      </w:r>
-      <w:r>
-        <w:t>7</w:t>
-      </w:r>
-      <w:r>
-        <w:t>, we track mouse on the graph. To obtain tracking line, we drew vector between two point that sensed from mouse</w:t>
-      </w:r>
-      <w:r>
-        <w:t xml:space="preserve"> in a certain time</w:t>
-      </w:r>
-      <w:r>
-        <w:t>.</w:t>
-      </w:r>
-      <w:r>
-        <w:t xml:space="preserve"> The resolution of tracking is dependent to the DPI (Dot Per Inch) ratio. In our case, we used 255 Dpi mouse, then we has 100 micrometer resolution of tracking.</w:t>
+        <w:t>Outputs of shape finder algorithm for real measured data</w:t>
+      </w:r>
+    </w:p>
+    <w:p>
+      <w:r>
+        <w:t xml:space="preserve">When we tested our shape finder algorithm with real erroneous data, we had some problem. Most important problem is that the spaces between measured points are large and this causes that our algorithm can find wrong contours. To eliminate this, we added new points to resultant array by adding neighbor points of real data clouds. After that, our thresholding operation </w:t>
+      </w:r>
+      <w:proofErr w:type="gramStart"/>
+      <w:r>
+        <w:t>worked</w:t>
+      </w:r>
+      <w:proofErr w:type="gramEnd"/>
+      <w:r>
+        <w:t xml:space="preserve"> and we were able to find true contours. The output for rectangular object is shown in Figure 17. We </w:t>
+      </w:r>
+      <w:r>
+        <w:t xml:space="preserve">found the center of </w:t>
+      </w:r>
+      <w:r>
+        <w:t>rectangle as 146,135. The real center was 146,140. This means that we had 3% error for y coordinate of center.</w:t>
+      </w:r>
+    </w:p>
+    <w:p>
+      <w:pPr>
+        <w:keepNext/>
+        <w:jc w:val="center"/>
+      </w:pPr>
+      <w:r>
+        <w:rPr>
+          <w:noProof/>
+        </w:rPr>
+        <w:drawing>
+          <wp:inline distT="0" distB="0" distL="0" distR="0" wp14:anchorId="1F7AF3E3" wp14:editId="4ED33506">
+            <wp:extent cx="5943600" cy="5943600"/>
+            <wp:effectExtent l="0" t="0" r="0" b="0"/>
+            <wp:docPr id="20" name="Resim 20"/>
+            <wp:cNvGraphicFramePr>
+              <a:graphicFrameLocks xmlns:a="http://schemas.openxmlformats.org/drawingml/2006/main" noChangeAspect="1"/>
+            </wp:cNvGraphicFramePr>
+            <a:graphic xmlns:a="http://schemas.openxmlformats.org/drawingml/2006/main">
+              <a:graphicData uri="http://schemas.openxmlformats.org/drawingml/2006/picture">
+                <pic:pic xmlns:pic="http://schemas.openxmlformats.org/drawingml/2006/picture">
+                  <pic:nvPicPr>
+                    <pic:cNvPr id="0" name="Picture 11"/>
+                    <pic:cNvPicPr>
+                      <a:picLocks noChangeAspect="1" noChangeArrowheads="1"/>
+                    </pic:cNvPicPr>
+                  </pic:nvPicPr>
+                  <pic:blipFill>
+                    <a:blip r:embed="rId26" cstate="print">
+                      <a:extLst>
+                        <a:ext uri="{28A0092B-C50C-407E-A947-70E740481C1C}">
+                          <a14:useLocalDpi xmlns:a14="http://schemas.microsoft.com/office/drawing/2010/main" val="0"/>
+                        </a:ext>
+                      </a:extLst>
+                    </a:blip>
+                    <a:srcRect/>
+                    <a:stretch>
+                      <a:fillRect/>
+                    </a:stretch>
+                  </pic:blipFill>
+                  <pic:spPr bwMode="auto">
+                    <a:xfrm>
+                      <a:off x="0" y="0"/>
+                      <a:ext cx="5943600" cy="5943600"/>
+                    </a:xfrm>
+                    <a:prstGeom prst="rect">
+                      <a:avLst/>
+                    </a:prstGeom>
+                    <a:noFill/>
+                    <a:ln>
+                      <a:noFill/>
+                    </a:ln>
+                  </pic:spPr>
+                </pic:pic>
+              </a:graphicData>
+            </a:graphic>
+          </wp:inline>
+        </w:drawing>
+      </w:r>
+    </w:p>
+    <w:p>
+      <w:pPr>
+        <w:pStyle w:val="ResimYazs"/>
+        <w:jc w:val="center"/>
+      </w:pPr>
+      <w:r>
+        <w:t>Figure 17: Output of rectangular object</w:t>
+      </w:r>
+    </w:p>
+    <w:p>
+      <w:r>
+        <w:lastRenderedPageBreak/>
+        <w:t>The output for cylindrical object is shown in Figure 18. For cylindrical object we found the center as 154,135. Real center was 146,140. Thus</w:t>
+      </w:r>
+      <w:r>
+        <w:t>,</w:t>
+      </w:r>
+      <w:r>
+        <w:t xml:space="preserve"> we had 6% error for x coordinate and </w:t>
+      </w:r>
+      <w:r>
+        <w:t>3% for y coordinate.</w:t>
+      </w:r>
+    </w:p>
+    <w:p>
+      <w:pPr>
+        <w:keepNext/>
+      </w:pPr>
+      <w:r>
+        <w:rPr>
+          <w:noProof/>
+        </w:rPr>
+        <w:drawing>
+          <wp:inline distT="0" distB="0" distL="0" distR="0" wp14:anchorId="459AA996" wp14:editId="231C3B5D">
+            <wp:extent cx="5943600" cy="5943600"/>
+            <wp:effectExtent l="0" t="0" r="0" b="0"/>
+            <wp:docPr id="18" name="Resim 18"/>
+            <wp:cNvGraphicFramePr>
+              <a:graphicFrameLocks xmlns:a="http://schemas.openxmlformats.org/drawingml/2006/main" noChangeAspect="1"/>
+            </wp:cNvGraphicFramePr>
+            <a:graphic xmlns:a="http://schemas.openxmlformats.org/drawingml/2006/main">
+              <a:graphicData uri="http://schemas.openxmlformats.org/drawingml/2006/picture">
+                <pic:pic xmlns:pic="http://schemas.openxmlformats.org/drawingml/2006/picture">
+                  <pic:nvPicPr>
+                    <pic:cNvPr id="0" name="Picture 9"/>
+                    <pic:cNvPicPr>
+                      <a:picLocks noChangeAspect="1" noChangeArrowheads="1"/>
+                    </pic:cNvPicPr>
+                  </pic:nvPicPr>
+                  <pic:blipFill>
+                    <a:blip r:embed="rId27" cstate="print">
+                      <a:extLst>
+                        <a:ext uri="{28A0092B-C50C-407E-A947-70E740481C1C}">
+                          <a14:useLocalDpi xmlns:a14="http://schemas.microsoft.com/office/drawing/2010/main" val="0"/>
+                        </a:ext>
+                      </a:extLst>
+                    </a:blip>
+                    <a:srcRect/>
+                    <a:stretch>
+                      <a:fillRect/>
+                    </a:stretch>
+                  </pic:blipFill>
+                  <pic:spPr bwMode="auto">
+                    <a:xfrm>
+                      <a:off x="0" y="0"/>
+                      <a:ext cx="5943600" cy="5943600"/>
+                    </a:xfrm>
+                    <a:prstGeom prst="rect">
+                      <a:avLst/>
+                    </a:prstGeom>
+                    <a:noFill/>
+                    <a:ln>
+                      <a:noFill/>
+                    </a:ln>
+                  </pic:spPr>
+                </pic:pic>
+              </a:graphicData>
+            </a:graphic>
+          </wp:inline>
+        </w:drawing>
       </w:r>
       <w:bookmarkStart w:id="0" w:name="_GoBack"/>
       <w:bookmarkEnd w:id="0"/>
-      <w:r>
-        <w:t xml:space="preserve"> </w:t>
+    </w:p>
+    <w:p>
+      <w:pPr>
+        <w:pStyle w:val="ResimYazs"/>
+        <w:jc w:val="center"/>
+      </w:pPr>
+      <w:r>
+        <w:t>Figure 18: Output of cylindrical object</w:t>
+      </w:r>
+    </w:p>
+    <w:p/>
+    <w:p/>
+    <w:p/>
+    <w:p/>
+    <w:p/>
+    <w:p/>
+    <w:p/>
+    <w:p>
+      <w:r>
+        <w:t xml:space="preserve">The output for triangular object is shown in Figure 19. Here, we found the center as 148,146. Real center was 184,130. We had 24% error for x coordinate and 12% error for y coordinate. </w:t>
+      </w:r>
+    </w:p>
+    <w:p/>
+    <w:p>
+      <w:pPr>
+        <w:keepNext/>
+      </w:pPr>
+      <w:r>
+        <w:rPr>
+          <w:noProof/>
+        </w:rPr>
+        <w:drawing>
+          <wp:inline distT="0" distB="0" distL="0" distR="0" wp14:anchorId="52590891" wp14:editId="43997EA4">
+            <wp:extent cx="5943600" cy="5943600"/>
+            <wp:effectExtent l="0" t="0" r="0" b="0"/>
+            <wp:docPr id="16" name="Resim 16"/>
+            <wp:cNvGraphicFramePr>
+              <a:graphicFrameLocks xmlns:a="http://schemas.openxmlformats.org/drawingml/2006/main" noChangeAspect="1"/>
+            </wp:cNvGraphicFramePr>
+            <a:graphic xmlns:a="http://schemas.openxmlformats.org/drawingml/2006/main">
+              <a:graphicData uri="http://schemas.openxmlformats.org/drawingml/2006/picture">
+                <pic:pic xmlns:pic="http://schemas.openxmlformats.org/drawingml/2006/picture">
+                  <pic:nvPicPr>
+                    <pic:cNvPr id="0" name="Picture 7"/>
+                    <pic:cNvPicPr>
+                      <a:picLocks noChangeAspect="1" noChangeArrowheads="1"/>
+                    </pic:cNvPicPr>
+                  </pic:nvPicPr>
+                  <pic:blipFill>
+                    <a:blip r:embed="rId28" cstate="print">
+                      <a:extLst>
+                        <a:ext uri="{28A0092B-C50C-407E-A947-70E740481C1C}">
+                          <a14:useLocalDpi xmlns:a14="http://schemas.microsoft.com/office/drawing/2010/main" val="0"/>
+                        </a:ext>
+                      </a:extLst>
+                    </a:blip>
+                    <a:srcRect/>
+                    <a:stretch>
+                      <a:fillRect/>
+                    </a:stretch>
+                  </pic:blipFill>
+                  <pic:spPr bwMode="auto">
+                    <a:xfrm>
+                      <a:off x="0" y="0"/>
+                      <a:ext cx="5943600" cy="5943600"/>
+                    </a:xfrm>
+                    <a:prstGeom prst="rect">
+                      <a:avLst/>
+                    </a:prstGeom>
+                    <a:noFill/>
+                    <a:ln>
+                      <a:noFill/>
+                    </a:ln>
+                  </pic:spPr>
+                </pic:pic>
+              </a:graphicData>
+            </a:graphic>
+          </wp:inline>
+        </w:drawing>
+      </w:r>
+    </w:p>
+    <w:p>
+      <w:pPr>
+        <w:pStyle w:val="ResimYazs"/>
+        <w:jc w:val="center"/>
+      </w:pPr>
+      <w:r>
+        <w:t>Figure 19: Output of triangular object</w:t>
+      </w:r>
+    </w:p>
+    <w:p>
+      <w:r>
+        <w:t xml:space="preserve">These results show us that, while measuring data, we need to have some improvements for better mapping since we need very clear input for shape finding in our case. Another result is that to detect </w:t>
+      </w:r>
+      <w:r>
+        <w:lastRenderedPageBreak/>
+        <w:t>and find the shape of triangular object is hard and, we must modify our shape finding algorithm for more accurate results.</w:t>
+      </w:r>
+    </w:p>
+    <w:p/>
+    <w:p/>
+    <w:p>
+      <w:pPr>
+        <w:spacing w:after="200" w:line="240" w:lineRule="auto"/>
+        <w:rPr>
+          <w:b/>
+        </w:rPr>
+      </w:pPr>
+      <w:r>
+        <w:rPr>
+          <w:b/>
+        </w:rPr>
+        <w:t>F</w:t>
+      </w:r>
+      <w:r>
+        <w:rPr>
+          <w:b/>
+        </w:rPr>
+        <w:t>or Mouse</w:t>
+      </w:r>
+      <w:r>
+        <w:rPr>
+          <w:b/>
+        </w:rPr>
+        <w:t xml:space="preserve"> Application</w:t>
+      </w:r>
+    </w:p>
+    <w:p>
+      <w:pPr>
+        <w:spacing w:after="200" w:line="240" w:lineRule="auto"/>
+      </w:pPr>
+      <w:r>
+        <w:t>We connected</w:t>
+      </w:r>
+      <w:r>
+        <w:t xml:space="preserve"> a trackball</w:t>
+      </w:r>
+      <w:r>
+        <w:t xml:space="preserve"> mouse to </w:t>
+      </w:r>
+      <w:r>
+        <w:t>A</w:t>
+      </w:r>
+      <w:r>
+        <w:t>rduino and to obtain a graph</w:t>
+      </w:r>
+      <w:r>
+        <w:t>, and</w:t>
+      </w:r>
+      <w:r>
+        <w:t xml:space="preserve"> we t</w:t>
+      </w:r>
+      <w:r>
+        <w:t>ook</w:t>
+      </w:r>
+      <w:r>
+        <w:t xml:space="preserve"> data on serial port by using </w:t>
+      </w:r>
+      <w:r>
+        <w:t>MATLAB</w:t>
+      </w:r>
+      <w:r>
+        <w:t xml:space="preserve">. Therefore, as seen </w:t>
+      </w:r>
+      <w:r>
+        <w:t>F</w:t>
+      </w:r>
+      <w:r>
+        <w:t xml:space="preserve">igure </w:t>
+      </w:r>
+      <w:r>
+        <w:t>20</w:t>
+      </w:r>
+      <w:r>
+        <w:t>, we track mouse on the graph. To obtain tracking line, we drew vector between two point that sensed from mouse</w:t>
+      </w:r>
+      <w:r>
+        <w:t xml:space="preserve"> in a certain time</w:t>
+      </w:r>
+      <w:r>
+        <w:t>.</w:t>
+      </w:r>
+      <w:r>
+        <w:t xml:space="preserve"> The resolution of tracking is dependent to the DPI (Dot Per Inch) ratio. In our case, we used 255 Dpi mouse, then we has 100 micrometer resolution of tracking. </w:t>
       </w:r>
     </w:p>
     <w:p>
@@ -2880,7 +3156,7 @@
                     </pic:cNvPicPr>
                   </pic:nvPicPr>
                   <pic:blipFill>
-                    <a:blip r:embed="rId26">
+                    <a:blip r:embed="rId29">
                       <a:extLst>
                         <a:ext uri="{28A0092B-C50C-407E-A947-70E740481C1C}">
                           <a14:useLocalDpi xmlns:a14="http://schemas.microsoft.com/office/drawing/2010/main" val="0"/>
@@ -2914,14 +3190,14 @@
     </w:p>
     <w:p>
       <w:pPr>
-        <w:pStyle w:val="Caption"/>
+        <w:pStyle w:val="ResimYazs"/>
         <w:jc w:val="center"/>
       </w:pPr>
       <w:r>
         <w:t xml:space="preserve">Figure </w:t>
       </w:r>
       <w:r>
-        <w:t>17</w:t>
+        <w:t>20:</w:t>
       </w:r>
       <w:r>
         <w:t xml:space="preserve"> The path realization for arbitrarily-moving Trackball Mouse.</w:t>
@@ -2940,7 +3216,7 @@
       </w:pPr>
     </w:p>
     <w:sectPr>
-      <w:headerReference w:type="default" r:id="rId27"/>
+      <w:headerReference w:type="default" r:id="rId30"/>
       <w:pgSz w:w="12240" w:h="15840"/>
       <w:pgMar w:top="1440" w:right="1440" w:bottom="1440" w:left="1440" w:header="720" w:footer="720" w:gutter="0"/>
       <w:pgNumType w:start="1"/>
@@ -3680,7 +3956,7 @@
   <w:style w:type="paragraph" w:default="1" w:styleId="Normal">
     <w:name w:val="Normal"/>
   </w:style>
-  <w:style w:type="paragraph" w:styleId="Heading1">
+  <w:style w:type="paragraph" w:styleId="Balk1">
     <w:name w:val="heading 1"/>
     <w:basedOn w:val="Normal"/>
     <w:next w:val="Normal"/>
@@ -3696,7 +3972,7 @@
       <w:szCs w:val="48"/>
     </w:rPr>
   </w:style>
-  <w:style w:type="paragraph" w:styleId="Heading2">
+  <w:style w:type="paragraph" w:styleId="Balk2">
     <w:name w:val="heading 2"/>
     <w:basedOn w:val="Normal"/>
     <w:next w:val="Normal"/>
@@ -3712,7 +3988,7 @@
       <w:szCs w:val="36"/>
     </w:rPr>
   </w:style>
-  <w:style w:type="paragraph" w:styleId="Heading3">
+  <w:style w:type="paragraph" w:styleId="Balk3">
     <w:name w:val="heading 3"/>
     <w:basedOn w:val="Normal"/>
     <w:next w:val="Normal"/>
@@ -3728,7 +4004,7 @@
       <w:szCs w:val="28"/>
     </w:rPr>
   </w:style>
-  <w:style w:type="paragraph" w:styleId="Heading4">
+  <w:style w:type="paragraph" w:styleId="Balk4">
     <w:name w:val="heading 4"/>
     <w:basedOn w:val="Normal"/>
     <w:next w:val="Normal"/>
@@ -3744,7 +4020,7 @@
       <w:szCs w:val="24"/>
     </w:rPr>
   </w:style>
-  <w:style w:type="paragraph" w:styleId="Heading5">
+  <w:style w:type="paragraph" w:styleId="Balk5">
     <w:name w:val="heading 5"/>
     <w:basedOn w:val="Normal"/>
     <w:next w:val="Normal"/>
@@ -3758,7 +4034,7 @@
       <w:b/>
     </w:rPr>
   </w:style>
-  <w:style w:type="paragraph" w:styleId="Heading6">
+  <w:style w:type="paragraph" w:styleId="Balk6">
     <w:name w:val="heading 6"/>
     <w:basedOn w:val="Normal"/>
     <w:next w:val="Normal"/>
@@ -3774,13 +4050,13 @@
       <w:szCs w:val="20"/>
     </w:rPr>
   </w:style>
-  <w:style w:type="character" w:default="1" w:styleId="DefaultParagraphFont">
+  <w:style w:type="character" w:default="1" w:styleId="VarsaylanParagrafYazTipi">
     <w:name w:val="Default Paragraph Font"/>
     <w:uiPriority w:val="1"/>
     <w:semiHidden/>
     <w:unhideWhenUsed/>
   </w:style>
-  <w:style w:type="table" w:default="1" w:styleId="TableNormal">
+  <w:style w:type="table" w:default="1" w:styleId="NormalTablo">
     <w:name w:val="Normal Table"/>
     <w:uiPriority w:val="99"/>
     <w:semiHidden/>
@@ -3795,7 +4071,7 @@
       </w:tblCellMar>
     </w:tblPr>
   </w:style>
-  <w:style w:type="numbering" w:default="1" w:styleId="NoList">
+  <w:style w:type="numbering" w:default="1" w:styleId="ListeYok">
     <w:name w:val="No List"/>
     <w:uiPriority w:val="99"/>
     <w:semiHidden/>
@@ -3812,7 +4088,7 @@
       </w:tblCellMar>
     </w:tblPr>
   </w:style>
-  <w:style w:type="paragraph" w:styleId="Title">
+  <w:style w:type="paragraph" w:styleId="KonuBal">
     <w:name w:val="Title"/>
     <w:basedOn w:val="Normal"/>
     <w:next w:val="Normal"/>
@@ -3827,7 +4103,7 @@
       <w:szCs w:val="72"/>
     </w:rPr>
   </w:style>
-  <w:style w:type="paragraph" w:styleId="Subtitle">
+  <w:style w:type="paragraph" w:styleId="Altyaz">
     <w:name w:val="Subtitle"/>
     <w:basedOn w:val="Normal"/>
     <w:next w:val="Normal"/>
@@ -3858,7 +4134,7 @@
       </w:tblCellMar>
     </w:tblPr>
   </w:style>
-  <w:style w:type="paragraph" w:styleId="Caption">
+  <w:style w:type="paragraph" w:styleId="ResimYazs">
     <w:name w:val="caption"/>
     <w:basedOn w:val="Normal"/>
     <w:next w:val="Normal"/>

</xml_diff>